<commit_message>
Project Documentation need checking
</commit_message>
<xml_diff>
--- a/ProjectDocumentation.docx
+++ b/ProjectDocumentation.docx
@@ -2,6 +2,1635 @@
 <file path=word/document.xml><?xml version="1.0" encoding="utf-8"?>
 <w:document xmlns:wpc="http://schemas.microsoft.com/office/word/2010/wordprocessingCanvas" xmlns:cx="http://schemas.microsoft.com/office/drawing/2014/chartex" xmlns:cx1="http://schemas.microsoft.com/office/drawing/2015/9/8/chartex" xmlns:cx2="http://schemas.microsoft.com/office/drawing/2015/10/21/chartex" xmlns:cx3="http://schemas.microsoft.com/office/drawing/2016/5/9/chartex" xmlns:cx4="http://schemas.microsoft.com/office/drawing/2016/5/10/chartex" xmlns:cx5="http://schemas.microsoft.com/office/drawing/2016/5/11/chartex" xmlns:cx6="http://schemas.microsoft.com/office/drawing/2016/5/12/chartex" xmlns:cx7="http://schemas.microsoft.com/office/drawing/2016/5/13/chartex" xmlns:cx8="http://schemas.microsoft.com/office/drawing/2016/5/14/chartex" xmlns:mc="http://schemas.openxmlformats.org/markup-compatibility/2006" xmlns:aink="http://schemas.microsoft.com/office/drawing/2016/ink" xmlns:am3d="http://schemas.microsoft.com/office/drawing/2017/model3d" xmlns:o="urn:schemas-microsoft-com:office:office" xmlns:oel="http://schemas.microsoft.com/office/2019/extlst" xmlns:r="http://schemas.openxmlformats.org/officeDocument/2006/relationships" xmlns:m="http://schemas.openxmlformats.org/officeDocument/2006/math" xmlns:v="urn:schemas-microsoft-com:vml" xmlns:wp14="http://schemas.microsoft.com/office/word/2010/wordprocessingDrawing" xmlns:wp="http://schemas.openxmlformats.org/drawingml/2006/wordprocessingDrawing" xmlns:w10="urn:schemas-microsoft-com:office:word" xmlns:w="http://schemas.openxmlformats.org/wordprocessingml/2006/main" xmlns:w14="http://schemas.microsoft.com/office/word/2010/wordml" xmlns:w15="http://schemas.microsoft.com/office/word/2012/wordml" xmlns:w16cex="http://schemas.microsoft.com/office/word/2018/wordml/cex" xmlns:w16cid="http://schemas.microsoft.com/office/word/2016/wordml/cid" xmlns:w16="http://schemas.microsoft.com/office/word/2018/wordml" xmlns:w16sdtdh="http://schemas.microsoft.com/office/word/2020/wordml/sdtdatahash" xmlns:w16se="http://schemas.microsoft.com/office/word/2015/wordml/symex" xmlns:wpg="http://schemas.microsoft.com/office/word/2010/wordprocessingGroup" xmlns:wpi="http://schemas.microsoft.com/office/word/2010/wordprocessingInk" xmlns:wne="http://schemas.microsoft.com/office/word/2006/wordml" xmlns:wps="http://schemas.microsoft.com/office/word/2010/wordprocessingShape" mc:Ignorable="w14 w15 w16se w16cid w16 w16cex w16sdtdh wp14">
   <w:body>
+    <w:p>
+      <w:pPr>
+        <w:rPr>
+          <w:b/>
+          <w:bCs/>
+          <w:sz w:val="32"/>
+          <w:szCs w:val="32"/>
+          <w:u w:val="single"/>
+        </w:rPr>
+      </w:pPr>
+      <w:r>
+        <w:rPr>
+          <w:b/>
+          <w:bCs/>
+          <w:sz w:val="32"/>
+          <w:szCs w:val="32"/>
+          <w:u w:val="single"/>
+        </w:rPr>
+        <w:t>Project Documentation:</w:t>
+      </w:r>
+    </w:p>
+    <w:p>
+      <w:r>
+        <w:rPr>
+          <w:b/>
+          <w:bCs/>
+        </w:rPr>
+        <w:t>Description of Elements</w:t>
+      </w:r>
+      <w:r>
+        <w:t>:</w:t>
+      </w:r>
+    </w:p>
+    <w:p>
+      <w:r>
+        <w:rPr>
+          <w:u w:val="single"/>
+        </w:rPr>
+        <w:t>Front-End</w:t>
+      </w:r>
+      <w:r>
+        <w:t xml:space="preserve">: </w:t>
+      </w:r>
+    </w:p>
+    <w:tbl>
+      <w:tblPr>
+        <w:tblStyle w:val="TableGrid"/>
+        <w:tblW w:w="0" w:type="auto"/>
+        <w:tblLook w:val="04A0" w:firstRow="1" w:lastRow="0" w:firstColumn="1" w:lastColumn="0" w:noHBand="0" w:noVBand="1"/>
+      </w:tblPr>
+      <w:tblGrid>
+        <w:gridCol w:w="2785"/>
+        <w:gridCol w:w="6565"/>
+      </w:tblGrid>
+      <w:tr>
+        <w:tc>
+          <w:tcPr>
+            <w:tcW w:w="2785" w:type="dxa"/>
+            <w:shd w:val="clear" w:color="auto" w:fill="B4C6E7" w:themeFill="accent1" w:themeFillTint="66"/>
+          </w:tcPr>
+          <w:p>
+            <w:r>
+              <w:t>Element</w:t>
+            </w:r>
+          </w:p>
+        </w:tc>
+        <w:tc>
+          <w:tcPr>
+            <w:tcW w:w="6565" w:type="dxa"/>
+            <w:shd w:val="clear" w:color="auto" w:fill="B4C6E7" w:themeFill="accent1" w:themeFillTint="66"/>
+          </w:tcPr>
+          <w:p>
+            <w:r>
+              <w:t>Description</w:t>
+            </w:r>
+          </w:p>
+        </w:tc>
+      </w:tr>
+      <w:tr>
+        <w:tc>
+          <w:tcPr>
+            <w:tcW w:w="2785" w:type="dxa"/>
+          </w:tcPr>
+          <w:p>
+            <w:r>
+              <w:t>Desktop Executable (INSERT_NAME_HERE):</w:t>
+            </w:r>
+          </w:p>
+        </w:tc>
+        <w:tc>
+          <w:tcPr>
+            <w:tcW w:w="6565" w:type="dxa"/>
+          </w:tcPr>
+          <w:p>
+            <w:r>
+              <w:t>When clicked will open the game to the Title screen</w:t>
+            </w:r>
+            <w:r>
+              <w:t>.</w:t>
+            </w:r>
+          </w:p>
+          <w:p/>
+        </w:tc>
+      </w:tr>
+      <w:tr>
+        <w:tc>
+          <w:tcPr>
+            <w:tcW w:w="2785" w:type="dxa"/>
+          </w:tcPr>
+          <w:p>
+            <w:r>
+              <w:t>Title screen:</w:t>
+            </w:r>
+          </w:p>
+        </w:tc>
+        <w:tc>
+          <w:tcPr>
+            <w:tcW w:w="6565" w:type="dxa"/>
+          </w:tcPr>
+          <w:p>
+            <w:r>
+              <w:t>This screen has the following interactive buttons:</w:t>
+            </w:r>
+          </w:p>
+          <w:p/>
+          <w:p>
+            <w:pPr>
+              <w:pStyle w:val="ListParagraph"/>
+              <w:numPr>
+                <w:ilvl w:val="0"/>
+                <w:numId w:val="2"/>
+              </w:numPr>
+            </w:pPr>
+            <w:r>
+              <w:t>Play: Opens the Slot Machine Game Screen</w:t>
+            </w:r>
+          </w:p>
+          <w:p>
+            <w:pPr>
+              <w:pStyle w:val="ListParagraph"/>
+              <w:numPr>
+                <w:ilvl w:val="0"/>
+                <w:numId w:val="2"/>
+              </w:numPr>
+            </w:pPr>
+            <w:r>
+              <w:t>Options: Opens the Options Screen</w:t>
+            </w:r>
+          </w:p>
+          <w:p>
+            <w:pPr>
+              <w:pStyle w:val="ListParagraph"/>
+              <w:numPr>
+                <w:ilvl w:val="0"/>
+                <w:numId w:val="2"/>
+              </w:numPr>
+            </w:pPr>
+            <w:r>
+              <w:t>Credits: Opens the Credits Screen</w:t>
+            </w:r>
+          </w:p>
+          <w:p>
+            <w:pPr>
+              <w:pStyle w:val="ListParagraph"/>
+            </w:pPr>
+          </w:p>
+          <w:p>
+            <w:r>
+              <w:t>Selecting any of these buttons will cause the screen to fade to black before loading the appropriate screen.</w:t>
+            </w:r>
+          </w:p>
+        </w:tc>
+      </w:tr>
+      <w:tr>
+        <w:tc>
+          <w:tcPr>
+            <w:tcW w:w="2785" w:type="dxa"/>
+          </w:tcPr>
+          <w:p>
+            <w:r>
+              <w:t>Play Screen:</w:t>
+            </w:r>
+          </w:p>
+        </w:tc>
+        <w:tc>
+          <w:tcPr>
+            <w:tcW w:w="6565" w:type="dxa"/>
+          </w:tcPr>
+          <w:p>
+            <w:pPr>
+              <w:spacing w:after="160" w:line="259" w:lineRule="auto"/>
+            </w:pPr>
+            <w:r>
+              <w:t xml:space="preserve">The screen of the game containing the </w:t>
+            </w:r>
+            <w:r>
+              <w:t>interactive slot machine. On this machine, there is a wallet</w:t>
+            </w:r>
+            <w:r>
+              <w:t xml:space="preserve"> (displayed as winnings!)</w:t>
+            </w:r>
+            <w:r>
+              <w:t xml:space="preserve"> displaying the amount of money the user has. To the side of the machine, there is a panel which shows the payouts for each picture. The mechanism of the wheel is as follows:</w:t>
+            </w:r>
+          </w:p>
+          <w:p>
+            <w:pPr>
+              <w:pStyle w:val="ListParagraph"/>
+              <w:numPr>
+                <w:ilvl w:val="0"/>
+                <w:numId w:val="2"/>
+              </w:numPr>
+            </w:pPr>
+            <w:r>
+              <w:t xml:space="preserve">(INSERT COIN LOGIC) </w:t>
+            </w:r>
+          </w:p>
+          <w:p>
+            <w:pPr>
+              <w:pStyle w:val="ListParagraph"/>
+              <w:numPr>
+                <w:ilvl w:val="0"/>
+                <w:numId w:val="2"/>
+              </w:numPr>
+            </w:pPr>
+            <w:r>
+              <w:t>Once a coin has been inserted into the machine, the lever can be pulled. This will decrement the users money by the cost per spin</w:t>
+            </w:r>
+          </w:p>
+          <w:p>
+            <w:pPr>
+              <w:pStyle w:val="ListParagraph"/>
+              <w:numPr>
+                <w:ilvl w:val="0"/>
+                <w:numId w:val="2"/>
+              </w:numPr>
+            </w:pPr>
+            <w:r>
+              <w:t>Once the lever has been pulled, each wheel begins spinning. After a couple second delay, the first wheel stops. This repeats for the 2</w:t>
+            </w:r>
+            <w:r>
+              <w:rPr>
+                <w:vertAlign w:val="superscript"/>
+              </w:rPr>
+              <w:t>nd</w:t>
+            </w:r>
+            <w:r>
+              <w:t xml:space="preserve"> and 3</w:t>
+            </w:r>
+            <w:r>
+              <w:rPr>
+                <w:vertAlign w:val="superscript"/>
+              </w:rPr>
+              <w:t>rd</w:t>
+            </w:r>
+            <w:r>
+              <w:t xml:space="preserve"> wheels.</w:t>
+            </w:r>
+          </w:p>
+          <w:p>
+            <w:pPr>
+              <w:pStyle w:val="ListParagraph"/>
+              <w:numPr>
+                <w:ilvl w:val="0"/>
+                <w:numId w:val="2"/>
+              </w:numPr>
+            </w:pPr>
+            <w:r>
+              <w:t>If all three wheel results match, the amount in the wallet is increased based on the payout displayed in the side panel.</w:t>
+            </w:r>
+          </w:p>
+          <w:p>
+            <w:pPr>
+              <w:pStyle w:val="ListParagraph"/>
+            </w:pPr>
+          </w:p>
+          <w:p>
+            <w:pPr>
+              <w:spacing w:after="160" w:line="259" w:lineRule="auto"/>
+            </w:pPr>
+            <w:r>
+              <w:t>The top left corner includes an interactive button allowing the User to navigate back to the main menu. The bottom right corner contains an interactive button allowing the User to navigate to the credits screen.</w:t>
+            </w:r>
+          </w:p>
+        </w:tc>
+      </w:tr>
+      <w:tr>
+        <w:tc>
+          <w:tcPr>
+            <w:tcW w:w="2785" w:type="dxa"/>
+          </w:tcPr>
+          <w:p>
+            <w:r>
+              <w:t>Credits Screen:</w:t>
+            </w:r>
+          </w:p>
+        </w:tc>
+        <w:tc>
+          <w:tcPr>
+            <w:tcW w:w="6565" w:type="dxa"/>
+          </w:tcPr>
+          <w:p>
+            <w:r>
+              <w:t>This screen contains the message “Thanks For Playing!”, along with a few high-level documentation points, including the game engine used, along with a link to the site it can be found</w:t>
+            </w:r>
+            <w:r>
+              <w:t xml:space="preserve"> (ADD MORE INFO LATER)</w:t>
+            </w:r>
+            <w:r>
+              <w:t xml:space="preserve"> There is an interactive button at the bottom allowing the User to navigate back to the main menu.</w:t>
+            </w:r>
+          </w:p>
+        </w:tc>
+      </w:tr>
+      <w:tr>
+        <w:tc>
+          <w:tcPr>
+            <w:tcW w:w="2785" w:type="dxa"/>
+          </w:tcPr>
+          <w:p>
+            <w:r>
+              <w:t xml:space="preserve">Options Screen: </w:t>
+            </w:r>
+          </w:p>
+        </w:tc>
+        <w:tc>
+          <w:tcPr>
+            <w:tcW w:w="6565" w:type="dxa"/>
+          </w:tcPr>
+          <w:p>
+            <w:r>
+              <w:t>Contains a toggle button that can be used to turn on/off the sound in the game. Also contains an interactive button at the bottom allowing the User to navigate back to the main menu.</w:t>
+            </w:r>
+          </w:p>
+        </w:tc>
+      </w:tr>
+      <w:tr>
+        <w:tc>
+          <w:tcPr>
+            <w:tcW w:w="2785" w:type="dxa"/>
+          </w:tcPr>
+          <w:p>
+            <w:r>
+              <w:t>Game Over Screen:</w:t>
+            </w:r>
+          </w:p>
+        </w:tc>
+        <w:tc>
+          <w:tcPr>
+            <w:tcW w:w="6565" w:type="dxa"/>
+          </w:tcPr>
+          <w:p>
+            <w:r>
+              <w:t xml:space="preserve">When the user runs out of money, the game will be redirected to this screen automatically. It has a simple “Game Over” message, along </w:t>
+            </w:r>
+            <w:r>
+              <w:lastRenderedPageBreak/>
+              <w:t>with an interactive button that will bring the User back to the main menu.</w:t>
+            </w:r>
+          </w:p>
+        </w:tc>
+      </w:tr>
+    </w:tbl>
+    <w:p/>
+    <w:p>
+      <w:r>
+        <w:rPr>
+          <w:u w:val="single"/>
+        </w:rPr>
+        <w:t>Back</w:t>
+      </w:r>
+      <w:r>
+        <w:rPr>
+          <w:u w:val="single"/>
+        </w:rPr>
+        <w:t>-End</w:t>
+      </w:r>
+      <w:r>
+        <w:t xml:space="preserve">: </w:t>
+      </w:r>
+    </w:p>
+    <w:tbl>
+      <w:tblPr>
+        <w:tblStyle w:val="TableGrid"/>
+        <w:tblW w:w="0" w:type="auto"/>
+        <w:tblLook w:val="04A0" w:firstRow="1" w:lastRow="0" w:firstColumn="1" w:lastColumn="0" w:noHBand="0" w:noVBand="1"/>
+      </w:tblPr>
+      <w:tblGrid>
+        <w:gridCol w:w="2785"/>
+        <w:gridCol w:w="6565"/>
+      </w:tblGrid>
+      <w:tr>
+        <w:tc>
+          <w:tcPr>
+            <w:tcW w:w="2785" w:type="dxa"/>
+            <w:shd w:val="clear" w:color="auto" w:fill="B4C6E7" w:themeFill="accent1" w:themeFillTint="66"/>
+          </w:tcPr>
+          <w:p>
+            <w:r>
+              <w:t>Script</w:t>
+            </w:r>
+          </w:p>
+        </w:tc>
+        <w:tc>
+          <w:tcPr>
+            <w:tcW w:w="6565" w:type="dxa"/>
+            <w:shd w:val="clear" w:color="auto" w:fill="B4C6E7" w:themeFill="accent1" w:themeFillTint="66"/>
+          </w:tcPr>
+          <w:p>
+            <w:r>
+              <w:t>Description</w:t>
+            </w:r>
+          </w:p>
+        </w:tc>
+      </w:tr>
+      <w:tr>
+        <w:tc>
+          <w:tcPr>
+            <w:tcW w:w="2785" w:type="dxa"/>
+          </w:tcPr>
+          <w:p>
+            <w:r>
+              <w:t>Slot_Title_Menu.gd</w:t>
+            </w:r>
+          </w:p>
+        </w:tc>
+        <w:tc>
+          <w:tcPr>
+            <w:tcW w:w="6565" w:type="dxa"/>
+          </w:tcPr>
+          <w:p>
+            <w:r>
+              <w:t>Title Sc</w:t>
+            </w:r>
+            <w:r>
+              <w:t xml:space="preserve">reen </w:t>
+            </w:r>
+            <w:r>
+              <w:t>script</w:t>
+            </w:r>
+            <w:r>
+              <w:t>, which contains the following functions</w:t>
+            </w:r>
+            <w:r>
+              <w:t>:</w:t>
+            </w:r>
+          </w:p>
+          <w:p>
+            <w:pPr>
+              <w:pStyle w:val="ListParagraph"/>
+              <w:numPr>
+                <w:ilvl w:val="0"/>
+                <w:numId w:val="2"/>
+              </w:numPr>
+            </w:pPr>
+            <w:r>
+              <w:t>_ready</w:t>
+            </w:r>
+            <w:r>
+              <w:t>()</w:t>
+            </w:r>
+            <w:r>
+              <w:t xml:space="preserve">: </w:t>
+            </w:r>
+            <w:r>
+              <w:t>initializes all of the buttons when the title screen is pulled up</w:t>
+            </w:r>
+            <w:r>
+              <w:t xml:space="preserve">. </w:t>
+            </w:r>
+          </w:p>
+          <w:p>
+            <w:pPr>
+              <w:pStyle w:val="ListParagraph"/>
+              <w:numPr>
+                <w:ilvl w:val="0"/>
+                <w:numId w:val="2"/>
+              </w:numPr>
+            </w:pPr>
+            <w:r>
+              <w:t>_on_button_pressed(scene_to_load):</w:t>
+            </w:r>
+            <w:r>
+              <w:t xml:space="preserve"> </w:t>
+            </w:r>
+            <w:r>
+              <w:t xml:space="preserve">Loads the proper screen to load next. Then, the FadeIn </w:t>
+            </w:r>
+            <w:r>
+              <w:t>functions show() and _transition() are called.</w:t>
+            </w:r>
+          </w:p>
+          <w:p>
+            <w:pPr>
+              <w:pStyle w:val="ListParagraph"/>
+              <w:numPr>
+                <w:ilvl w:val="0"/>
+                <w:numId w:val="2"/>
+              </w:numPr>
+            </w:pPr>
+            <w:r>
+              <w:t>_on_FadeIn_transitioned</w:t>
+            </w:r>
+            <w:r>
+              <w:t xml:space="preserve">(): calls the </w:t>
+            </w:r>
+            <w:r>
+              <w:t xml:space="preserve">function </w:t>
+            </w:r>
+            <w:r>
+              <w:t>get_tree().change_scene(scene_path_to_load)</w:t>
+            </w:r>
+            <w:r>
+              <w:t xml:space="preserve">, which takes the value of </w:t>
+            </w:r>
+            <w:r>
+              <w:t>scene_path_to_load</w:t>
+            </w:r>
+            <w:r>
+              <w:t xml:space="preserve"> and loads the appropriate screen</w:t>
+            </w:r>
+          </w:p>
+          <w:p>
+            <w:r>
+              <w:t>Contains the following variable:</w:t>
+            </w:r>
+          </w:p>
+          <w:p>
+            <w:pPr>
+              <w:pStyle w:val="ListParagraph"/>
+              <w:numPr>
+                <w:ilvl w:val="0"/>
+                <w:numId w:val="2"/>
+              </w:numPr>
+            </w:pPr>
+            <w:r>
+              <w:t>scene_path_to_load</w:t>
+            </w:r>
+            <w:r>
+              <w:t xml:space="preserve">: </w:t>
+            </w:r>
+            <w:r>
+              <w:t xml:space="preserve">stores the </w:t>
+            </w:r>
+            <w:r>
+              <w:t>screen to load, based on which button is pressed</w:t>
+            </w:r>
+          </w:p>
+          <w:p>
+            <w:pPr>
+              <w:pStyle w:val="ListParagraph"/>
+            </w:pPr>
+          </w:p>
+        </w:tc>
+      </w:tr>
+      <w:tr>
+        <w:tc>
+          <w:tcPr>
+            <w:tcW w:w="2785" w:type="dxa"/>
+          </w:tcPr>
+          <w:p>
+            <w:r>
+              <w:t>MenuButton.gd</w:t>
+            </w:r>
+          </w:p>
+        </w:tc>
+        <w:tc>
+          <w:tcPr>
+            <w:tcW w:w="6565" w:type="dxa"/>
+          </w:tcPr>
+          <w:p>
+            <w:pPr>
+              <w:spacing w:after="160" w:line="259" w:lineRule="auto"/>
+            </w:pPr>
+            <w:r>
+              <w:t>Script used by</w:t>
+            </w:r>
+            <w:r>
+              <w:t xml:space="preserve"> the title screen buttons</w:t>
+            </w:r>
+            <w:r>
+              <w:t xml:space="preserve"> Play, Option, and Credits </w:t>
+            </w:r>
+            <w:r>
+              <w:t xml:space="preserve">to export the </w:t>
+            </w:r>
+            <w:r>
+              <w:t xml:space="preserve">proper screen name as a string to the variable “scene_to_load”. This variable is then used </w:t>
+            </w:r>
+            <w:r>
+              <w:t>in by the Slot_Title_Menu.gd script</w:t>
+            </w:r>
+            <w:r>
+              <w:t>.</w:t>
+            </w:r>
+          </w:p>
+        </w:tc>
+      </w:tr>
+      <w:tr>
+        <w:tc>
+          <w:tcPr>
+            <w:tcW w:w="2785" w:type="dxa"/>
+          </w:tcPr>
+          <w:p>
+            <w:r>
+              <w:t>slot-button-credits.gd</w:t>
+            </w:r>
+          </w:p>
+        </w:tc>
+        <w:tc>
+          <w:tcPr>
+            <w:tcW w:w="6565" w:type="dxa"/>
+          </w:tcPr>
+          <w:p>
+            <w:r>
+              <w:t xml:space="preserve">Script used by the </w:t>
+            </w:r>
+            <w:r>
+              <w:t xml:space="preserve">credits button in the Slot Machine screen. Contains the function </w:t>
+            </w:r>
+            <w:r>
+              <w:t>_on_slotbuttoncredits_pressed</w:t>
+            </w:r>
+            <w:r>
+              <w:t>(), which transitions the game to the Credits screen when the button is pressed</w:t>
+            </w:r>
+            <w:r>
+              <w:t>.</w:t>
+            </w:r>
+          </w:p>
+        </w:tc>
+      </w:tr>
+      <w:tr>
+        <w:tc>
+          <w:tcPr>
+            <w:tcW w:w="2785" w:type="dxa"/>
+          </w:tcPr>
+          <w:p>
+            <w:r>
+              <w:t>Slot-mainmenu</w:t>
+            </w:r>
+            <w:r>
+              <w:t>.gd</w:t>
+            </w:r>
+            <w:r>
+              <w:t xml:space="preserve"> </w:t>
+            </w:r>
+          </w:p>
+        </w:tc>
+        <w:tc>
+          <w:tcPr>
+            <w:tcW w:w="6565" w:type="dxa"/>
+          </w:tcPr>
+          <w:p>
+            <w:r>
+              <w:t xml:space="preserve">Script used by the Back to Main Menu button in the Slot Machine screen. Contains the function </w:t>
+            </w:r>
+            <w:r>
+              <w:t>_on_slotmainmenu_pressed()</w:t>
+            </w:r>
+            <w:r>
+              <w:t xml:space="preserve">, which transitions the game to the </w:t>
+            </w:r>
+            <w:r>
+              <w:t>Title</w:t>
+            </w:r>
+            <w:r>
+              <w:t xml:space="preserve"> screen when the button is pressed.</w:t>
+            </w:r>
+          </w:p>
+        </w:tc>
+      </w:tr>
+      <w:tr>
+        <w:tc>
+          <w:tcPr>
+            <w:tcW w:w="2785" w:type="dxa"/>
+          </w:tcPr>
+          <w:p>
+            <w:r>
+              <w:t>Return_to_Main.gd</w:t>
+            </w:r>
+          </w:p>
+        </w:tc>
+        <w:tc>
+          <w:tcPr>
+            <w:tcW w:w="6565" w:type="dxa"/>
+          </w:tcPr>
+          <w:p>
+            <w:r>
+              <w:t xml:space="preserve">Script used by the Back to Main Menu buttons in the Options and Credits screens. Contains the function </w:t>
+            </w:r>
+            <w:r>
+              <w:t>_on_Button_pressed</w:t>
+            </w:r>
+            <w:r>
+              <w:t>(), which transitions the game to the Title screen when the button is pressed.</w:t>
+            </w:r>
+          </w:p>
+        </w:tc>
+      </w:tr>
+      <w:tr>
+        <w:tc>
+          <w:tcPr>
+            <w:tcW w:w="2785" w:type="dxa"/>
+          </w:tcPr>
+          <w:p>
+            <w:r>
+              <w:t>FadeOptions.gd</w:t>
+            </w:r>
+          </w:p>
+        </w:tc>
+        <w:tc>
+          <w:tcPr>
+            <w:tcW w:w="6565" w:type="dxa"/>
+          </w:tcPr>
+          <w:p>
+            <w:r>
+              <w:t xml:space="preserve">Script used by the </w:t>
+            </w:r>
+            <w:r>
+              <w:t xml:space="preserve">Title screen to create a fade to black transition when one of the buttons on that screen is pressed. </w:t>
+            </w:r>
+            <w:r>
+              <w:t>Contains the following functions:</w:t>
+            </w:r>
+          </w:p>
+          <w:p/>
+          <w:p>
+            <w:pPr>
+              <w:pStyle w:val="ListParagraph"/>
+              <w:numPr>
+                <w:ilvl w:val="0"/>
+                <w:numId w:val="2"/>
+              </w:numPr>
+            </w:pPr>
+            <w:r>
+              <w:t>_transition():</w:t>
+            </w:r>
+            <w:r>
+              <w:t xml:space="preserve"> Plays the fade_to_black animation</w:t>
+            </w:r>
+          </w:p>
+          <w:p>
+            <w:pPr>
+              <w:pStyle w:val="ListParagraph"/>
+              <w:numPr>
+                <w:ilvl w:val="0"/>
+                <w:numId w:val="2"/>
+              </w:numPr>
+            </w:pPr>
+            <w:r>
+              <w:t>_on_AnimationPlayer_animation_finished(anim_name)</w:t>
+            </w:r>
+            <w:r>
+              <w:t xml:space="preserve">: if the animation that just finished was “fade_to_black”, sends a signal “transitioned” to Slot_Title_Menu.gd to begin </w:t>
+            </w:r>
+            <w:r>
+              <w:t>_on_FadeIn_transitioned</w:t>
+            </w:r>
+            <w:r>
+              <w:t>().</w:t>
+            </w:r>
+          </w:p>
+        </w:tc>
+      </w:tr>
+      <w:tr>
+        <w:tc>
+          <w:tcPr>
+            <w:tcW w:w="2785" w:type="dxa"/>
+          </w:tcPr>
+          <w:p>
+            <w:r>
+              <w:t>Lever.gd</w:t>
+            </w:r>
+          </w:p>
+        </w:tc>
+        <w:tc>
+          <w:tcPr>
+            <w:tcW w:w="6565" w:type="dxa"/>
+          </w:tcPr>
+          <w:p>
+            <w:r>
+              <w:t xml:space="preserve">Script used by the </w:t>
+            </w:r>
+            <w:r>
+              <w:t>lever, which contains the following functions:</w:t>
+            </w:r>
+          </w:p>
+          <w:p>
+            <w:pPr>
+              <w:pStyle w:val="ListParagraph"/>
+              <w:numPr>
+                <w:ilvl w:val="0"/>
+                <w:numId w:val="2"/>
+              </w:numPr>
+            </w:pPr>
+            <w:r>
+              <w:t>_on_slider_drag_started(): checks if the lever is being pulled</w:t>
+            </w:r>
+          </w:p>
+          <w:p>
+            <w:pPr>
+              <w:pStyle w:val="ListParagraph"/>
+              <w:numPr>
+                <w:ilvl w:val="0"/>
+                <w:numId w:val="2"/>
+              </w:numPr>
+            </w:pPr>
+            <w:r>
+              <w:t>_on_slider_drag_ended(_value_changed): checks whether or not lever was pulled all the way down or not</w:t>
+            </w:r>
+          </w:p>
+          <w:p>
+            <w:pPr>
+              <w:pStyle w:val="ListParagraph"/>
+              <w:numPr>
+                <w:ilvl w:val="0"/>
+                <w:numId w:val="2"/>
+              </w:numPr>
+            </w:pPr>
+            <w:r>
+              <w:lastRenderedPageBreak/>
+              <w:t xml:space="preserve">_on_Lever_animation_finished(): the lever animation will </w:t>
+            </w:r>
+            <w:r>
+              <w:t xml:space="preserve">only </w:t>
+            </w:r>
+            <w:r>
+              <w:t>be played</w:t>
+            </w:r>
+            <w:r>
+              <w:t xml:space="preserve"> at a specific time and not anytime</w:t>
+            </w:r>
+          </w:p>
+          <w:p>
+            <w:pPr>
+              <w:pStyle w:val="ListParagraph"/>
+              <w:numPr>
+                <w:ilvl w:val="0"/>
+                <w:numId w:val="2"/>
+              </w:numPr>
+            </w:pPr>
+            <w:r>
+              <w:t xml:space="preserve">_on_slider_value_changed(value): </w:t>
+            </w:r>
+            <w:r>
+              <w:t xml:space="preserve">changes the value of the slider </w:t>
+            </w:r>
+            <w:r>
+              <w:t>and will have the lever go back up after the lever was pulled</w:t>
+            </w:r>
+          </w:p>
+          <w:p>
+            <w:r>
+              <w:t>Contains the following variable:</w:t>
+            </w:r>
+          </w:p>
+          <w:p>
+            <w:pPr>
+              <w:pStyle w:val="ListParagraph"/>
+              <w:numPr>
+                <w:ilvl w:val="0"/>
+                <w:numId w:val="2"/>
+              </w:numPr>
+            </w:pPr>
+            <w:r>
+              <w:t>rng: random number generator</w:t>
+            </w:r>
+          </w:p>
+          <w:p>
+            <w:pPr>
+              <w:pStyle w:val="ListParagraph"/>
+              <w:numPr>
+                <w:ilvl w:val="0"/>
+                <w:numId w:val="2"/>
+              </w:numPr>
+            </w:pPr>
+            <w:r>
+              <w:t>dragging: a Boolean if an item is being dragged or not</w:t>
+            </w:r>
+          </w:p>
+          <w:p>
+            <w:pPr>
+              <w:pStyle w:val="ListParagraph"/>
+              <w:numPr>
+                <w:ilvl w:val="0"/>
+                <w:numId w:val="2"/>
+              </w:numPr>
+            </w:pPr>
+            <w:r>
+              <w:t>rand_base: the lowest random integer</w:t>
+            </w:r>
+          </w:p>
+        </w:tc>
+      </w:tr>
+      <w:tr>
+        <w:tc>
+          <w:tcPr>
+            <w:tcW w:w="2785" w:type="dxa"/>
+          </w:tcPr>
+          <w:p>
+            <w:r>
+              <w:lastRenderedPageBreak/>
+              <w:t>Wallet.gd</w:t>
+            </w:r>
+          </w:p>
+        </w:tc>
+        <w:tc>
+          <w:tcPr>
+            <w:tcW w:w="6565" w:type="dxa"/>
+          </w:tcPr>
+          <w:p>
+            <w:r>
+              <w:t>Contains the following functions:</w:t>
+            </w:r>
+          </w:p>
+          <w:p>
+            <w:pPr>
+              <w:pStyle w:val="ListParagraph"/>
+              <w:numPr>
+                <w:ilvl w:val="0"/>
+                <w:numId w:val="2"/>
+              </w:numPr>
+            </w:pPr>
+            <w:r>
+              <w:t xml:space="preserve">_ready(): </w:t>
+            </w:r>
+            <w:r>
+              <w:t>When loaded, sets the wallet default amount to be 1000</w:t>
+            </w:r>
+          </w:p>
+          <w:p>
+            <w:pPr>
+              <w:pStyle w:val="ListParagraph"/>
+              <w:numPr>
+                <w:ilvl w:val="0"/>
+                <w:numId w:val="2"/>
+              </w:numPr>
+            </w:pPr>
+            <w:r>
+              <w:t>_process(</w:t>
+            </w:r>
+            <w:r>
+              <w:t>delta</w:t>
+            </w:r>
+            <w:r>
+              <w:t>):</w:t>
+            </w:r>
+            <w:r>
+              <w:t xml:space="preserve"> </w:t>
+            </w:r>
+            <w:r>
+              <w:t>the winnings value will change when the coins are selected and the coins shown in the holder will match that value</w:t>
+            </w:r>
+          </w:p>
+          <w:p>
+            <w:pPr>
+              <w:pStyle w:val="ListParagraph"/>
+              <w:numPr>
+                <w:ilvl w:val="0"/>
+                <w:numId w:val="2"/>
+              </w:numPr>
+            </w:pPr>
+            <w:r>
+              <w:t>_on_Wheel1_left_icon</w:t>
+            </w:r>
+            <w:r>
+              <w:t>(left_icon): refers to the variable “icon1”</w:t>
+            </w:r>
+          </w:p>
+          <w:p>
+            <w:pPr>
+              <w:pStyle w:val="ListParagraph"/>
+              <w:numPr>
+                <w:ilvl w:val="0"/>
+                <w:numId w:val="2"/>
+              </w:numPr>
+            </w:pPr>
+            <w:r>
+              <w:t>_on_Wheel2_middle_icon</w:t>
+            </w:r>
+            <w:r>
+              <w:t>(middle_icon): refers to the variable “icon2”</w:t>
+            </w:r>
+          </w:p>
+          <w:p>
+            <w:pPr>
+              <w:pStyle w:val="ListParagraph"/>
+              <w:numPr>
+                <w:ilvl w:val="0"/>
+                <w:numId w:val="2"/>
+              </w:numPr>
+            </w:pPr>
+            <w:r>
+              <w:t>_on_Wheel3_right_icon</w:t>
+            </w:r>
+            <w:r>
+              <w:t>(right_icon): refers to the variable “icon3”</w:t>
+            </w:r>
+          </w:p>
+          <w:p>
+            <w:pPr>
+              <w:pStyle w:val="ListParagraph"/>
+              <w:numPr>
+                <w:ilvl w:val="0"/>
+                <w:numId w:val="2"/>
+              </w:numPr>
+            </w:pPr>
+            <w:r>
+              <w:t>_identify_result</w:t>
+            </w:r>
+            <w:r>
+              <w:t xml:space="preserve">(icon1, icon2, icon3): </w:t>
+            </w:r>
+            <w:r>
+              <w:t>determines the total winnings and adds onto the total</w:t>
+            </w:r>
+          </w:p>
+          <w:p>
+            <w:pPr>
+              <w:pStyle w:val="ListParagraph"/>
+              <w:numPr>
+                <w:ilvl w:val="0"/>
+                <w:numId w:val="2"/>
+              </w:numPr>
+            </w:pPr>
+            <w:r>
+              <w:t>_on_Spins_returned</w:t>
+            </w:r>
+            <w:r>
+              <w:t xml:space="preserve">(): adds 1000 </w:t>
+            </w:r>
+            <w:r>
+              <w:t>when the spins are returned back to coins</w:t>
+            </w:r>
+          </w:p>
+          <w:p>
+            <w:r>
+              <w:t>Contains the following variable</w:t>
+            </w:r>
+            <w:r>
+              <w:t>s</w:t>
+            </w:r>
+            <w:r>
+              <w:t>:</w:t>
+            </w:r>
+          </w:p>
+          <w:p>
+            <w:pPr>
+              <w:pStyle w:val="ListParagraph"/>
+              <w:numPr>
+                <w:ilvl w:val="0"/>
+                <w:numId w:val="2"/>
+              </w:numPr>
+            </w:pPr>
+            <w:r>
+              <w:t>icon1:</w:t>
+            </w:r>
+            <w:r>
+              <w:t xml:space="preserve"> can have an integer value from 0 to 9 and represents the first wheel</w:t>
+            </w:r>
+          </w:p>
+          <w:p>
+            <w:pPr>
+              <w:pStyle w:val="ListParagraph"/>
+              <w:numPr>
+                <w:ilvl w:val="0"/>
+                <w:numId w:val="2"/>
+              </w:numPr>
+            </w:pPr>
+            <w:r>
+              <w:t>icon2:</w:t>
+            </w:r>
+            <w:r>
+              <w:t xml:space="preserve"> can have an integer value from 0 to 9 and represents the second wheel</w:t>
+            </w:r>
+          </w:p>
+          <w:p>
+            <w:pPr>
+              <w:pStyle w:val="ListParagraph"/>
+              <w:numPr>
+                <w:ilvl w:val="0"/>
+                <w:numId w:val="2"/>
+              </w:numPr>
+            </w:pPr>
+            <w:r>
+              <w:t>icon3:</w:t>
+            </w:r>
+            <w:r>
+              <w:t xml:space="preserve"> can have an integer value from 0 to 9 and represents the third wheel</w:t>
+            </w:r>
+          </w:p>
+          <w:p>
+            <w:pPr>
+              <w:pStyle w:val="ListParagraph"/>
+              <w:numPr>
+                <w:ilvl w:val="0"/>
+                <w:numId w:val="2"/>
+              </w:numPr>
+            </w:pPr>
+            <w:r>
+              <w:t>result:</w:t>
+            </w:r>
+            <w:r>
+              <w:t xml:space="preserve"> </w:t>
+            </w:r>
+            <w:r>
+              <w:t>the winnings for that spin</w:t>
+            </w:r>
+          </w:p>
+          <w:p>
+            <w:pPr>
+              <w:pStyle w:val="ListParagraph"/>
+              <w:numPr>
+                <w:ilvl w:val="0"/>
+                <w:numId w:val="2"/>
+              </w:numPr>
+            </w:pPr>
+            <w:r>
+              <w:t xml:space="preserve">free_spin: </w:t>
+            </w:r>
+            <w:r>
+              <w:t>a Boolean if 5 free spins would be given or not</w:t>
+            </w:r>
+          </w:p>
+          <w:p>
+            <w:pPr>
+              <w:pStyle w:val="ListParagraph"/>
+              <w:numPr>
+                <w:ilvl w:val="0"/>
+                <w:numId w:val="2"/>
+              </w:numPr>
+            </w:pPr>
+            <w:r>
+              <w:t xml:space="preserve">winnings: </w:t>
+            </w:r>
+            <w:r>
+              <w:t>total amount that has been won and shown</w:t>
+            </w:r>
+          </w:p>
+          <w:p>
+            <w:pPr>
+              <w:pStyle w:val="ListParagraph"/>
+              <w:numPr>
+                <w:ilvl w:val="0"/>
+                <w:numId w:val="2"/>
+              </w:numPr>
+            </w:pPr>
+            <w:r>
+              <w:t xml:space="preserve">total: </w:t>
+            </w:r>
+            <w:r>
+              <w:t>actual total amount</w:t>
+            </w:r>
+          </w:p>
+          <w:p>
+            <w:pPr>
+              <w:pStyle w:val="ListParagraph"/>
+              <w:numPr>
+                <w:ilvl w:val="0"/>
+                <w:numId w:val="2"/>
+              </w:numPr>
+            </w:pPr>
+            <w:r>
+              <w:t xml:space="preserve">coin: </w:t>
+            </w:r>
+            <w:r>
+              <w:t>image of the coin</w:t>
+            </w:r>
+          </w:p>
+        </w:tc>
+      </w:tr>
+      <w:tr>
+        <w:tc>
+          <w:tcPr>
+            <w:tcW w:w="2785" w:type="dxa"/>
+          </w:tcPr>
+          <w:p>
+            <w:r>
+              <w:t>Wheel1.gd</w:t>
+            </w:r>
+          </w:p>
+          <w:p>
+            <w:r>
+              <w:t>Wheel2.gd</w:t>
+            </w:r>
+          </w:p>
+          <w:p>
+            <w:r>
+              <w:t>Wheel3.gd</w:t>
+            </w:r>
+          </w:p>
+        </w:tc>
+        <w:tc>
+          <w:tcPr>
+            <w:tcW w:w="6565" w:type="dxa"/>
+          </w:tcPr>
+          <w:p>
+            <w:r>
+              <w:t>Contains the following functions:</w:t>
+            </w:r>
+          </w:p>
+          <w:p>
+            <w:pPr>
+              <w:pStyle w:val="ListParagraph"/>
+              <w:numPr>
+                <w:ilvl w:val="0"/>
+                <w:numId w:val="2"/>
+              </w:numPr>
+            </w:pPr>
+            <w:r>
+              <w:t>_ready(): sets everything in place and makes sure everything is set to default</w:t>
+            </w:r>
+          </w:p>
+          <w:p>
+            <w:pPr>
+              <w:pStyle w:val="ListParagraph"/>
+              <w:numPr>
+                <w:ilvl w:val="0"/>
+                <w:numId w:val="2"/>
+              </w:numPr>
+            </w:pPr>
+            <w:r>
+              <w:t xml:space="preserve">_on_Lever_pulled(rand_base): determines the </w:t>
+            </w:r>
+            <w:r>
+              <w:t>difficulty chosen and randomizes the time when the wheels stop when the lever is pulled</w:t>
+            </w:r>
+          </w:p>
+          <w:p>
+            <w:pPr>
+              <w:pStyle w:val="ListParagraph"/>
+              <w:numPr>
+                <w:ilvl w:val="0"/>
+                <w:numId w:val="2"/>
+              </w:numPr>
+            </w:pPr>
+            <w:r>
+              <w:t>_on_Wheel1_animation_finished():</w:t>
+            </w:r>
+            <w:r>
+              <w:t xml:space="preserve"> adds the number of rotations by 1 for the left wheel</w:t>
+            </w:r>
+          </w:p>
+          <w:p>
+            <w:pPr>
+              <w:pStyle w:val="ListParagraph"/>
+              <w:numPr>
+                <w:ilvl w:val="0"/>
+                <w:numId w:val="2"/>
+              </w:numPr>
+            </w:pPr>
+            <w:r>
+              <w:t>_on_Wheel1_frame_changed():</w:t>
+            </w:r>
+            <w:r>
+              <w:t xml:space="preserve"> determines the number of rotations and when to stop rotating using the timer for the left wheel</w:t>
+            </w:r>
+          </w:p>
+          <w:p>
+            <w:pPr>
+              <w:pStyle w:val="ListParagraph"/>
+              <w:numPr>
+                <w:ilvl w:val="0"/>
+                <w:numId w:val="2"/>
+              </w:numPr>
+            </w:pPr>
+            <w:r>
+              <w:lastRenderedPageBreak/>
+              <w:t>_on_Wheel2_animation_finished():</w:t>
+            </w:r>
+            <w:r>
+              <w:t xml:space="preserve"> </w:t>
+            </w:r>
+            <w:r>
+              <w:t xml:space="preserve">adds the number of rotations by 1 for the </w:t>
+            </w:r>
+            <w:r>
+              <w:t>middle wheel</w:t>
+            </w:r>
+          </w:p>
+          <w:p>
+            <w:pPr>
+              <w:pStyle w:val="ListParagraph"/>
+              <w:numPr>
+                <w:ilvl w:val="0"/>
+                <w:numId w:val="2"/>
+              </w:numPr>
+            </w:pPr>
+            <w:r>
+              <w:t>_on_Wheel2_frame_changed():</w:t>
+            </w:r>
+            <w:r>
+              <w:t xml:space="preserve"> </w:t>
+            </w:r>
+            <w:r>
+              <w:t>determines the number of rotations and when to stop rotating using the timer for the</w:t>
+            </w:r>
+            <w:r>
+              <w:t xml:space="preserve"> middle wheel</w:t>
+            </w:r>
+          </w:p>
+          <w:p>
+            <w:pPr>
+              <w:pStyle w:val="ListParagraph"/>
+              <w:numPr>
+                <w:ilvl w:val="0"/>
+                <w:numId w:val="2"/>
+              </w:numPr>
+            </w:pPr>
+            <w:r>
+              <w:t>_on_Wheel3_animation_finished():</w:t>
+            </w:r>
+            <w:r>
+              <w:t xml:space="preserve"> </w:t>
+            </w:r>
+            <w:r>
+              <w:t xml:space="preserve">adds the number of rotations by 1 for the </w:t>
+            </w:r>
+            <w:r>
+              <w:t>right wheel</w:t>
+            </w:r>
+          </w:p>
+          <w:p>
+            <w:pPr>
+              <w:pStyle w:val="ListParagraph"/>
+              <w:numPr>
+                <w:ilvl w:val="0"/>
+                <w:numId w:val="2"/>
+              </w:numPr>
+            </w:pPr>
+            <w:r>
+              <w:t>_on_Wheel3_frame_changed():</w:t>
+            </w:r>
+            <w:r>
+              <w:t xml:space="preserve"> </w:t>
+            </w:r>
+            <w:r>
+              <w:t>determines the number of rotations and when to stop rotating using the timer for the</w:t>
+            </w:r>
+            <w:r>
+              <w:t xml:space="preserve"> right wheel</w:t>
+            </w:r>
+          </w:p>
+          <w:p>
+            <w:r>
+              <w:t>Contains the following variables:</w:t>
+            </w:r>
+          </w:p>
+          <w:p>
+            <w:pPr>
+              <w:pStyle w:val="ListParagraph"/>
+              <w:numPr>
+                <w:ilvl w:val="0"/>
+                <w:numId w:val="2"/>
+              </w:numPr>
+            </w:pPr>
+            <w:r>
+              <w:t>difficulty:</w:t>
+            </w:r>
+            <w:r>
+              <w:t xml:space="preserve"> has a string value to determine the difficulty level</w:t>
+            </w:r>
+          </w:p>
+          <w:p>
+            <w:pPr>
+              <w:pStyle w:val="ListParagraph"/>
+              <w:numPr>
+                <w:ilvl w:val="0"/>
+                <w:numId w:val="2"/>
+              </w:numPr>
+            </w:pPr>
+            <w:r>
+              <w:t>rng:</w:t>
+            </w:r>
+            <w:r>
+              <w:t xml:space="preserve"> random number generator</w:t>
+            </w:r>
+          </w:p>
+          <w:p>
+            <w:pPr>
+              <w:pStyle w:val="ListParagraph"/>
+              <w:numPr>
+                <w:ilvl w:val="0"/>
+                <w:numId w:val="2"/>
+              </w:numPr>
+            </w:pPr>
+            <w:r>
+              <w:t>rotations:</w:t>
+            </w:r>
+            <w:r>
+              <w:t xml:space="preserve"> integer value for the number of rotations</w:t>
+            </w:r>
+          </w:p>
+          <w:p>
+            <w:pPr>
+              <w:pStyle w:val="ListParagraph"/>
+              <w:numPr>
+                <w:ilvl w:val="0"/>
+                <w:numId w:val="2"/>
+              </w:numPr>
+            </w:pPr>
+            <w:r>
+              <w:t>timer:</w:t>
+            </w:r>
+            <w:r>
+              <w:t xml:space="preserve"> integer value </w:t>
+            </w:r>
+            <w:r>
+              <w:t>for</w:t>
+            </w:r>
+            <w:r>
+              <w:t xml:space="preserve"> </w:t>
+            </w:r>
+            <w:r>
+              <w:t xml:space="preserve">the </w:t>
+            </w:r>
+            <w:r>
+              <w:t>time that keeps the wheel spinning</w:t>
+            </w:r>
+          </w:p>
+          <w:p>
+            <w:pPr>
+              <w:pStyle w:val="ListParagraph"/>
+              <w:numPr>
+                <w:ilvl w:val="0"/>
+                <w:numId w:val="2"/>
+              </w:numPr>
+            </w:pPr>
+            <w:r>
+              <w:t>ready:</w:t>
+            </w:r>
+            <w:r>
+              <w:t xml:space="preserve"> a boolean value where it determines if it is in default setting or not</w:t>
+            </w:r>
+          </w:p>
+          <w:p>
+            <w:pPr>
+              <w:pStyle w:val="ListParagraph"/>
+              <w:numPr>
+                <w:ilvl w:val="0"/>
+                <w:numId w:val="2"/>
+              </w:numPr>
+            </w:pPr>
+            <w:r>
+              <w:t>right_icon:</w:t>
+            </w:r>
+            <w:r>
+              <w:t xml:space="preserve"> the value that indicates which icon will be shown for the right wheel</w:t>
+            </w:r>
+          </w:p>
+          <w:p>
+            <w:pPr>
+              <w:pStyle w:val="ListParagraph"/>
+              <w:numPr>
+                <w:ilvl w:val="0"/>
+                <w:numId w:val="2"/>
+              </w:numPr>
+            </w:pPr>
+            <w:r>
+              <w:t>middle_icon:</w:t>
+            </w:r>
+            <w:r>
+              <w:t xml:space="preserve"> the value that indicates which icon will be shown for the middle wheel</w:t>
+            </w:r>
+          </w:p>
+          <w:p>
+            <w:pPr>
+              <w:pStyle w:val="ListParagraph"/>
+              <w:numPr>
+                <w:ilvl w:val="0"/>
+                <w:numId w:val="2"/>
+              </w:numPr>
+            </w:pPr>
+            <w:r>
+              <w:t>left_icon:</w:t>
+            </w:r>
+            <w:r>
+              <w:t xml:space="preserve"> the value that indicates which icon will be shown for the left wheel</w:t>
+            </w:r>
+          </w:p>
+        </w:tc>
+      </w:tr>
+      <w:tr>
+        <w:tc>
+          <w:tcPr>
+            <w:tcW w:w="2785" w:type="dxa"/>
+          </w:tcPr>
+          <w:p>
+            <w:r>
+              <w:lastRenderedPageBreak/>
+              <w:t>Spins.gd</w:t>
+            </w:r>
+          </w:p>
+        </w:tc>
+        <w:tc>
+          <w:tcPr>
+            <w:tcW w:w="6565" w:type="dxa"/>
+          </w:tcPr>
+          <w:p>
+            <w:r>
+              <w:t>Contains the following functions:</w:t>
+            </w:r>
+          </w:p>
+          <w:p>
+            <w:pPr>
+              <w:pStyle w:val="ListParagraph"/>
+              <w:numPr>
+                <w:ilvl w:val="0"/>
+                <w:numId w:val="2"/>
+              </w:numPr>
+            </w:pPr>
+            <w:r>
+              <w:t>_ready(): makes sure everything is set to default</w:t>
+            </w:r>
+          </w:p>
+          <w:p>
+            <w:pPr>
+              <w:pStyle w:val="ListParagraph"/>
+              <w:numPr>
+                <w:ilvl w:val="0"/>
+                <w:numId w:val="2"/>
+              </w:numPr>
+            </w:pPr>
+            <w:r>
+              <w:t xml:space="preserve">_on_Lever_pulled(_rand_base): </w:t>
+            </w:r>
+          </w:p>
+          <w:p>
+            <w:pPr>
+              <w:pStyle w:val="ListParagraph"/>
+              <w:numPr>
+                <w:ilvl w:val="0"/>
+                <w:numId w:val="2"/>
+              </w:numPr>
+            </w:pPr>
+            <w:r>
+              <w:t>_on_Wallet_freespins(number):</w:t>
+            </w:r>
+            <w:r>
+              <w:t xml:space="preserve"> adds 5 spins to total spins amount</w:t>
+            </w:r>
+          </w:p>
+          <w:p>
+            <w:pPr>
+              <w:pStyle w:val="ListParagraph"/>
+              <w:numPr>
+                <w:ilvl w:val="0"/>
+                <w:numId w:val="2"/>
+              </w:numPr>
+            </w:pPr>
+            <w:r>
+              <w:t>_on_CoinReturn_animation_finished():</w:t>
+            </w:r>
+            <w:r>
+              <w:t xml:space="preserve"> </w:t>
+            </w:r>
+            <w:r>
+              <w:t>subtracts the total amount of spins and displays the updated text for amount of spins remaining</w:t>
+            </w:r>
+          </w:p>
+          <w:p>
+            <w:pPr>
+              <w:pStyle w:val="ListParagraph"/>
+              <w:numPr>
+                <w:ilvl w:val="0"/>
+                <w:numId w:val="2"/>
+              </w:numPr>
+            </w:pPr>
+            <w:r>
+              <w:t>_on_drop_coin_insert_coin_inserted():</w:t>
+            </w:r>
+            <w:r>
+              <w:t xml:space="preserve"> when coin is inserted adds the amount to the spin and edits the text for the amount of spins remaining</w:t>
+            </w:r>
+          </w:p>
+          <w:p>
+            <w:r>
+              <w:t>Contains the following variables:</w:t>
+            </w:r>
+          </w:p>
+          <w:p>
+            <w:pPr>
+              <w:pStyle w:val="ListParagraph"/>
+              <w:numPr>
+                <w:ilvl w:val="0"/>
+                <w:numId w:val="2"/>
+              </w:numPr>
+            </w:pPr>
+            <w:r>
+              <w:t xml:space="preserve">spins: </w:t>
+            </w:r>
+            <w:r>
+              <w:t>integer value for the total amount of spins</w:t>
+            </w:r>
+          </w:p>
+          <w:p>
+            <w:pPr>
+              <w:pStyle w:val="ListParagraph"/>
+              <w:numPr>
+                <w:ilvl w:val="0"/>
+                <w:numId w:val="2"/>
+              </w:numPr>
+            </w:pPr>
+            <w:r>
+              <w:t xml:space="preserve">string: </w:t>
+            </w:r>
+            <w:r>
+              <w:t>display text format</w:t>
+            </w:r>
+          </w:p>
+          <w:p>
+            <w:pPr>
+              <w:pStyle w:val="ListParagraph"/>
+              <w:numPr>
+                <w:ilvl w:val="0"/>
+                <w:numId w:val="2"/>
+              </w:numPr>
+            </w:pPr>
+            <w:r>
+              <w:t xml:space="preserve">actual: </w:t>
+            </w:r>
+            <w:r>
+              <w:t>actual text displayed</w:t>
+            </w:r>
+          </w:p>
+        </w:tc>
+      </w:tr>
+    </w:tbl>
     <w:p/>
     <w:sectPr>
       <w:pgSz w:w="12240" w:h="15840"/>
@@ -11,6 +1640,241 @@
     </w:sectPr>
   </w:body>
 </w:document>
+</file>
+
+<file path=word/numbering.xml><?xml version="1.0" encoding="utf-8"?>
+<w:numbering xmlns:wpc="http://schemas.microsoft.com/office/word/2010/wordprocessingCanvas" xmlns:cx="http://schemas.microsoft.com/office/drawing/2014/chartex" xmlns:cx1="http://schemas.microsoft.com/office/drawing/2015/9/8/chartex" xmlns:cx2="http://schemas.microsoft.com/office/drawing/2015/10/21/chartex" xmlns:cx3="http://schemas.microsoft.com/office/drawing/2016/5/9/chartex" xmlns:cx4="http://schemas.microsoft.com/office/drawing/2016/5/10/chartex" xmlns:cx5="http://schemas.microsoft.com/office/drawing/2016/5/11/chartex" xmlns:cx6="http://schemas.microsoft.com/office/drawing/2016/5/12/chartex" xmlns:cx7="http://schemas.microsoft.com/office/drawing/2016/5/13/chartex" xmlns:cx8="http://schemas.microsoft.com/office/drawing/2016/5/14/chartex" xmlns:mc="http://schemas.openxmlformats.org/markup-compatibility/2006" xmlns:aink="http://schemas.microsoft.com/office/drawing/2016/ink" xmlns:am3d="http://schemas.microsoft.com/office/drawing/2017/model3d" xmlns:o="urn:schemas-microsoft-com:office:office" xmlns:oel="http://schemas.microsoft.com/office/2019/extlst" xmlns:r="http://schemas.openxmlformats.org/officeDocument/2006/relationships" xmlns:m="http://schemas.openxmlformats.org/officeDocument/2006/math" xmlns:v="urn:schemas-microsoft-com:vml" xmlns:wp14="http://schemas.microsoft.com/office/word/2010/wordprocessingDrawing" xmlns:wp="http://schemas.openxmlformats.org/drawingml/2006/wordprocessingDrawing" xmlns:w10="urn:schemas-microsoft-com:office:word" xmlns:w="http://schemas.openxmlformats.org/wordprocessingml/2006/main" xmlns:w14="http://schemas.microsoft.com/office/word/2010/wordml" xmlns:w15="http://schemas.microsoft.com/office/word/2012/wordml" xmlns:w16cex="http://schemas.microsoft.com/office/word/2018/wordml/cex" xmlns:w16cid="http://schemas.microsoft.com/office/word/2016/wordml/cid" xmlns:w16="http://schemas.microsoft.com/office/word/2018/wordml" xmlns:w16sdtdh="http://schemas.microsoft.com/office/word/2020/wordml/sdtdatahash" xmlns:w16se="http://schemas.microsoft.com/office/word/2015/wordml/symex" xmlns:wpg="http://schemas.microsoft.com/office/word/2010/wordprocessingGroup" xmlns:wpi="http://schemas.microsoft.com/office/word/2010/wordprocessingInk" xmlns:wne="http://schemas.microsoft.com/office/word/2006/wordml" xmlns:wps="http://schemas.microsoft.com/office/word/2010/wordprocessingShape" mc:Ignorable="w14 w15 w16se w16cid w16 w16cex w16sdtdh wp14">
+  <w:abstractNum w:abstractNumId="0" w15:restartNumberingAfterBreak="0">
+    <w:nsid w:val="47BC2835"/>
+    <w:multiLevelType w:val="hybridMultilevel"/>
+    <w:tmpl w:val="F53C8E4E"/>
+    <w:lvl w:ilvl="0" w:tplc="302A04D6">
+      <w:numFmt w:val="bullet"/>
+      <w:lvlText w:val="-"/>
+      <w:lvlJc w:val="left"/>
+      <w:pPr>
+        <w:ind w:left="720" w:hanging="360"/>
+      </w:pPr>
+      <w:rPr>
+        <w:rFonts w:ascii="Calibri" w:eastAsiaTheme="minorHAnsi" w:hAnsi="Calibri" w:cs="Calibri" w:hint="default"/>
+      </w:rPr>
+    </w:lvl>
+    <w:lvl w:ilvl="1" w:tplc="04090003" w:tentative="1">
+      <w:start w:val="1"/>
+      <w:numFmt w:val="bullet"/>
+      <w:lvlText w:val="o"/>
+      <w:lvlJc w:val="left"/>
+      <w:pPr>
+        <w:ind w:left="1440" w:hanging="360"/>
+      </w:pPr>
+      <w:rPr>
+        <w:rFonts w:ascii="Courier New" w:hAnsi="Courier New" w:cs="Courier New" w:hint="default"/>
+      </w:rPr>
+    </w:lvl>
+    <w:lvl w:ilvl="2" w:tplc="04090005" w:tentative="1">
+      <w:start w:val="1"/>
+      <w:numFmt w:val="bullet"/>
+      <w:lvlText w:val=""/>
+      <w:lvlJc w:val="left"/>
+      <w:pPr>
+        <w:ind w:left="2160" w:hanging="360"/>
+      </w:pPr>
+      <w:rPr>
+        <w:rFonts w:ascii="Wingdings" w:hAnsi="Wingdings" w:hint="default"/>
+      </w:rPr>
+    </w:lvl>
+    <w:lvl w:ilvl="3" w:tplc="04090001" w:tentative="1">
+      <w:start w:val="1"/>
+      <w:numFmt w:val="bullet"/>
+      <w:lvlText w:val=""/>
+      <w:lvlJc w:val="left"/>
+      <w:pPr>
+        <w:ind w:left="2880" w:hanging="360"/>
+      </w:pPr>
+      <w:rPr>
+        <w:rFonts w:ascii="Symbol" w:hAnsi="Symbol" w:hint="default"/>
+      </w:rPr>
+    </w:lvl>
+    <w:lvl w:ilvl="4" w:tplc="04090003" w:tentative="1">
+      <w:start w:val="1"/>
+      <w:numFmt w:val="bullet"/>
+      <w:lvlText w:val="o"/>
+      <w:lvlJc w:val="left"/>
+      <w:pPr>
+        <w:ind w:left="3600" w:hanging="360"/>
+      </w:pPr>
+      <w:rPr>
+        <w:rFonts w:ascii="Courier New" w:hAnsi="Courier New" w:cs="Courier New" w:hint="default"/>
+      </w:rPr>
+    </w:lvl>
+    <w:lvl w:ilvl="5" w:tplc="04090005" w:tentative="1">
+      <w:start w:val="1"/>
+      <w:numFmt w:val="bullet"/>
+      <w:lvlText w:val=""/>
+      <w:lvlJc w:val="left"/>
+      <w:pPr>
+        <w:ind w:left="4320" w:hanging="360"/>
+      </w:pPr>
+      <w:rPr>
+        <w:rFonts w:ascii="Wingdings" w:hAnsi="Wingdings" w:hint="default"/>
+      </w:rPr>
+    </w:lvl>
+    <w:lvl w:ilvl="6" w:tplc="04090001" w:tentative="1">
+      <w:start w:val="1"/>
+      <w:numFmt w:val="bullet"/>
+      <w:lvlText w:val=""/>
+      <w:lvlJc w:val="left"/>
+      <w:pPr>
+        <w:ind w:left="5040" w:hanging="360"/>
+      </w:pPr>
+      <w:rPr>
+        <w:rFonts w:ascii="Symbol" w:hAnsi="Symbol" w:hint="default"/>
+      </w:rPr>
+    </w:lvl>
+    <w:lvl w:ilvl="7" w:tplc="04090003" w:tentative="1">
+      <w:start w:val="1"/>
+      <w:numFmt w:val="bullet"/>
+      <w:lvlText w:val="o"/>
+      <w:lvlJc w:val="left"/>
+      <w:pPr>
+        <w:ind w:left="5760" w:hanging="360"/>
+      </w:pPr>
+      <w:rPr>
+        <w:rFonts w:ascii="Courier New" w:hAnsi="Courier New" w:cs="Courier New" w:hint="default"/>
+      </w:rPr>
+    </w:lvl>
+    <w:lvl w:ilvl="8" w:tplc="04090005" w:tentative="1">
+      <w:start w:val="1"/>
+      <w:numFmt w:val="bullet"/>
+      <w:lvlText w:val=""/>
+      <w:lvlJc w:val="left"/>
+      <w:pPr>
+        <w:ind w:left="6480" w:hanging="360"/>
+      </w:pPr>
+      <w:rPr>
+        <w:rFonts w:ascii="Wingdings" w:hAnsi="Wingdings" w:hint="default"/>
+      </w:rPr>
+    </w:lvl>
+  </w:abstractNum>
+  <w:abstractNum w:abstractNumId="1" w15:restartNumberingAfterBreak="0">
+    <w:nsid w:val="62D00936"/>
+    <w:multiLevelType w:val="hybridMultilevel"/>
+    <w:tmpl w:val="7056F982"/>
+    <w:lvl w:ilvl="0" w:tplc="50F06F76">
+      <w:numFmt w:val="bullet"/>
+      <w:lvlText w:val="-"/>
+      <w:lvlJc w:val="left"/>
+      <w:pPr>
+        <w:ind w:left="720" w:hanging="360"/>
+      </w:pPr>
+      <w:rPr>
+        <w:rFonts w:ascii="Calibri" w:eastAsiaTheme="minorHAnsi" w:hAnsi="Calibri" w:cs="Calibri" w:hint="default"/>
+      </w:rPr>
+    </w:lvl>
+    <w:lvl w:ilvl="1" w:tplc="04090003" w:tentative="1">
+      <w:start w:val="1"/>
+      <w:numFmt w:val="bullet"/>
+      <w:lvlText w:val="o"/>
+      <w:lvlJc w:val="left"/>
+      <w:pPr>
+        <w:ind w:left="1440" w:hanging="360"/>
+      </w:pPr>
+      <w:rPr>
+        <w:rFonts w:ascii="Courier New" w:hAnsi="Courier New" w:cs="Courier New" w:hint="default"/>
+      </w:rPr>
+    </w:lvl>
+    <w:lvl w:ilvl="2" w:tplc="04090005" w:tentative="1">
+      <w:start w:val="1"/>
+      <w:numFmt w:val="bullet"/>
+      <w:lvlText w:val=""/>
+      <w:lvlJc w:val="left"/>
+      <w:pPr>
+        <w:ind w:left="2160" w:hanging="360"/>
+      </w:pPr>
+      <w:rPr>
+        <w:rFonts w:ascii="Wingdings" w:hAnsi="Wingdings" w:hint="default"/>
+      </w:rPr>
+    </w:lvl>
+    <w:lvl w:ilvl="3" w:tplc="04090001" w:tentative="1">
+      <w:start w:val="1"/>
+      <w:numFmt w:val="bullet"/>
+      <w:lvlText w:val=""/>
+      <w:lvlJc w:val="left"/>
+      <w:pPr>
+        <w:ind w:left="2880" w:hanging="360"/>
+      </w:pPr>
+      <w:rPr>
+        <w:rFonts w:ascii="Symbol" w:hAnsi="Symbol" w:hint="default"/>
+      </w:rPr>
+    </w:lvl>
+    <w:lvl w:ilvl="4" w:tplc="04090003" w:tentative="1">
+      <w:start w:val="1"/>
+      <w:numFmt w:val="bullet"/>
+      <w:lvlText w:val="o"/>
+      <w:lvlJc w:val="left"/>
+      <w:pPr>
+        <w:ind w:left="3600" w:hanging="360"/>
+      </w:pPr>
+      <w:rPr>
+        <w:rFonts w:ascii="Courier New" w:hAnsi="Courier New" w:cs="Courier New" w:hint="default"/>
+      </w:rPr>
+    </w:lvl>
+    <w:lvl w:ilvl="5" w:tplc="04090005" w:tentative="1">
+      <w:start w:val="1"/>
+      <w:numFmt w:val="bullet"/>
+      <w:lvlText w:val=""/>
+      <w:lvlJc w:val="left"/>
+      <w:pPr>
+        <w:ind w:left="4320" w:hanging="360"/>
+      </w:pPr>
+      <w:rPr>
+        <w:rFonts w:ascii="Wingdings" w:hAnsi="Wingdings" w:hint="default"/>
+      </w:rPr>
+    </w:lvl>
+    <w:lvl w:ilvl="6" w:tplc="04090001" w:tentative="1">
+      <w:start w:val="1"/>
+      <w:numFmt w:val="bullet"/>
+      <w:lvlText w:val=""/>
+      <w:lvlJc w:val="left"/>
+      <w:pPr>
+        <w:ind w:left="5040" w:hanging="360"/>
+      </w:pPr>
+      <w:rPr>
+        <w:rFonts w:ascii="Symbol" w:hAnsi="Symbol" w:hint="default"/>
+      </w:rPr>
+    </w:lvl>
+    <w:lvl w:ilvl="7" w:tplc="04090003" w:tentative="1">
+      <w:start w:val="1"/>
+      <w:numFmt w:val="bullet"/>
+      <w:lvlText w:val="o"/>
+      <w:lvlJc w:val="left"/>
+      <w:pPr>
+        <w:ind w:left="5760" w:hanging="360"/>
+      </w:pPr>
+      <w:rPr>
+        <w:rFonts w:ascii="Courier New" w:hAnsi="Courier New" w:cs="Courier New" w:hint="default"/>
+      </w:rPr>
+    </w:lvl>
+    <w:lvl w:ilvl="8" w:tplc="04090005" w:tentative="1">
+      <w:start w:val="1"/>
+      <w:numFmt w:val="bullet"/>
+      <w:lvlText w:val=""/>
+      <w:lvlJc w:val="left"/>
+      <w:pPr>
+        <w:ind w:left="6480" w:hanging="360"/>
+      </w:pPr>
+      <w:rPr>
+        <w:rFonts w:ascii="Wingdings" w:hAnsi="Wingdings" w:hint="default"/>
+      </w:rPr>
+    </w:lvl>
+  </w:abstractNum>
+  <w:num w:numId="1" w16cid:durableId="1411584765">
+    <w:abstractNumId w:val="1"/>
+  </w:num>
+  <w:num w:numId="2" w16cid:durableId="1331566056">
+    <w:abstractNumId w:val="0"/>
+  </w:num>
+</w:numbering>
 </file>
 
 <file path=word/styles.xml><?xml version="1.0" encoding="utf-8"?>
@@ -439,6 +2303,36 @@
     <w:semiHidden/>
     <w:unhideWhenUsed/>
   </w:style>
+  <w:style w:type="paragraph" w:styleId="ListParagraph">
+    <w:name w:val="List Paragraph"/>
+    <w:basedOn w:val="Normal"/>
+    <w:uiPriority w:val="34"/>
+    <w:qFormat/>
+    <w:rsid w:val="00AB2C85"/>
+    <w:pPr>
+      <w:ind w:left="720"/>
+      <w:contextualSpacing/>
+    </w:pPr>
+  </w:style>
+  <w:style w:type="table" w:styleId="TableGrid">
+    <w:name w:val="Table Grid"/>
+    <w:basedOn w:val="TableNormal"/>
+    <w:uiPriority w:val="39"/>
+    <w:rsid w:val="00227239"/>
+    <w:pPr>
+      <w:spacing w:after="0" w:line="240" w:lineRule="auto"/>
+    </w:pPr>
+    <w:tblPr>
+      <w:tblBorders>
+        <w:top w:val="single" w:sz="4" w:space="0" w:color="auto"/>
+        <w:left w:val="single" w:sz="4" w:space="0" w:color="auto"/>
+        <w:bottom w:val="single" w:sz="4" w:space="0" w:color="auto"/>
+        <w:right w:val="single" w:sz="4" w:space="0" w:color="auto"/>
+        <w:insideH w:val="single" w:sz="4" w:space="0" w:color="auto"/>
+        <w:insideV w:val="single" w:sz="4" w:space="0" w:color="auto"/>
+      </w:tblBorders>
+    </w:tblPr>
+  </w:style>
 </w:styles>
 </file>
 

</xml_diff>